<commit_message>
First commit: added 4.2lab files
</commit_message>
<xml_diff>
--- a/АП_РІ-11_Слободянюк_ЛР-04.1.docx
+++ b/АП_РІ-11_Слободянюк_ЛР-04.1.docx
@@ -368,6 +368,8 @@
       <w:r>
         <w:rPr>
           <w:rFonts w:ascii="Times New Roman" w:hAnsi="Times New Roman" w:cs="Times New Roman"/>
+          <w:noProof/>
+          <w:lang w:val="ru-RU" w:eastAsia="ru-RU"/>
         </w:rPr>
         <w:drawing>
           <wp:inline distT="0" distB="0" distL="0" distR="0" wp14:anchorId="60A4B6D3" wp14:editId="2A06A807">
@@ -442,6 +444,9 @@
     <w:p>
       <w:pPr>
         <w:pStyle w:val="ae"/>
+        <w:rPr>
+          <w:lang w:val="en-US"/>
+        </w:rPr>
       </w:pPr>
       <w:proofErr w:type="spellStart"/>
       <w:r>
@@ -450,20 +455,40 @@
           <w:iCs/>
         </w:rPr>
         <w:lastRenderedPageBreak/>
-        <w:t>Розв’язання</w:t>
+        <w:t>Розв</w:t>
       </w:r>
       <w:proofErr w:type="spellEnd"/>
       <w:r>
         <w:rPr>
           <w:i/>
           <w:iCs/>
+          <w:lang w:val="en-US"/>
+        </w:rPr>
+        <w:t>’</w:t>
+      </w:r>
+      <w:proofErr w:type="spellStart"/>
+      <w:r>
+        <w:rPr>
+          <w:i/>
+          <w:iCs/>
+        </w:rPr>
+        <w:t>язання</w:t>
+      </w:r>
+      <w:proofErr w:type="spellEnd"/>
+      <w:r>
+        <w:rPr>
+          <w:i/>
+          <w:iCs/>
+          <w:lang w:val="en-US"/>
         </w:rPr>
         <w:t>:</w:t>
       </w:r>
       <w:r>
+        <w:rPr>
+          <w:lang w:val="en-US"/>
+        </w:rPr>
         <w:t xml:space="preserve"> </w:t>
       </w:r>
-      <w:bookmarkStart w:id="0" w:name="_GoBack"/>
       <w:r>
         <w:rPr>
           <w:noProof/>
@@ -518,7 +543,6 @@
           </wp:inline>
         </w:drawing>
       </w:r>
-      <w:bookmarkEnd w:id="0"/>
     </w:p>
     <w:p>
       <w:pPr>
@@ -532,32 +556,35 @@
     <w:p>
       <w:pPr>
         <w:pStyle w:val="ae"/>
+        <w:rPr>
+          <w:lang w:val="en-US"/>
+        </w:rPr>
       </w:pPr>
     </w:p>
     <w:p/>
     <w:p>
       <w:pPr>
         <w:rPr>
-          <w:lang w:val="ru-RU"/>
-        </w:rPr>
-      </w:pPr>
-    </w:p>
-    <w:p>
-      <w:pPr>
-        <w:rPr>
-          <w:lang w:val="ru-RU"/>
-        </w:rPr>
-      </w:pPr>
-    </w:p>
-    <w:p>
-      <w:pPr>
-        <w:rPr>
-          <w:lang w:val="ru-RU"/>
-        </w:rPr>
-      </w:pPr>
-      <w:r>
-        <w:rPr>
-          <w:lang w:val="ru-RU"/>
+          <w:lang w:val="en-US"/>
+        </w:rPr>
+      </w:pPr>
+    </w:p>
+    <w:p>
+      <w:pPr>
+        <w:rPr>
+          <w:lang w:val="en-US"/>
+        </w:rPr>
+      </w:pPr>
+    </w:p>
+    <w:p>
+      <w:pPr>
+        <w:rPr>
+          <w:lang w:val="en-US"/>
+        </w:rPr>
+      </w:pPr>
+      <w:r>
+        <w:rPr>
+          <w:lang w:val="en-US"/>
         </w:rPr>
         <w:lastRenderedPageBreak/>
         <w:t xml:space="preserve">// </w:t>
@@ -570,85 +597,107 @@
       </w:r>
       <w:r>
         <w:rPr>
+          <w:lang w:val="en-US"/>
+        </w:rPr>
+        <w:t>.4.1</w:t>
+      </w:r>
+      <w:r>
+        <w:rPr>
+          <w:lang w:val="en-US"/>
+        </w:rPr>
+        <w:t>.</w:t>
+      </w:r>
+      <w:r>
+        <w:rPr>
+          <w:lang w:val="en-US"/>
+        </w:rPr>
+        <w:t>cpp</w:t>
+      </w:r>
+    </w:p>
+    <w:p>
+      <w:pPr>
+        <w:rPr>
+          <w:lang w:val="en-US"/>
+        </w:rPr>
+      </w:pPr>
+      <w:r>
+        <w:rPr>
+          <w:lang w:val="en-US"/>
+        </w:rPr>
+        <w:t xml:space="preserve">// </w:t>
+      </w:r>
+      <w:proofErr w:type="spellStart"/>
+      <w:r>
+        <w:rPr>
           <w:lang w:val="ru-RU"/>
         </w:rPr>
-        <w:t>.4.1</w:t>
+        <w:t>Слободянюк</w:t>
+      </w:r>
+      <w:proofErr w:type="spellEnd"/>
+      <w:r>
+        <w:rPr>
+          <w:lang w:val="en-US"/>
+        </w:rPr>
+        <w:t xml:space="preserve"> </w:t>
       </w:r>
       <w:r>
         <w:rPr>
           <w:lang w:val="ru-RU"/>
         </w:rPr>
-        <w:t>.</w:t>
+        <w:t>Влада</w:t>
+      </w:r>
+      <w:r>
+        <w:rPr>
+          <w:lang w:val="en-US"/>
+        </w:rPr>
+        <w:t xml:space="preserve"> </w:t>
       </w:r>
       <w:proofErr w:type="spellStart"/>
       <w:r>
         <w:rPr>
-          <w:lang w:val="en-US"/>
-        </w:rPr>
-        <w:t>cpp</w:t>
+          <w:lang w:val="ru-RU"/>
+        </w:rPr>
+        <w:t>Ігорівна</w:t>
       </w:r>
       <w:proofErr w:type="spellEnd"/>
     </w:p>
     <w:p>
       <w:pPr>
         <w:rPr>
+          <w:lang w:val="en-US"/>
+        </w:rPr>
+      </w:pPr>
+      <w:r>
+        <w:rPr>
+          <w:lang w:val="en-US"/>
+        </w:rPr>
+        <w:t xml:space="preserve">// </w:t>
+      </w:r>
+      <w:proofErr w:type="spellStart"/>
+      <w:r>
+        <w:rPr>
           <w:lang w:val="ru-RU"/>
         </w:rPr>
-      </w:pPr>
+        <w:t>Лабораторна</w:t>
+      </w:r>
+      <w:proofErr w:type="spellEnd"/>
+      <w:r>
+        <w:rPr>
+          <w:lang w:val="en-US"/>
+        </w:rPr>
+        <w:t xml:space="preserve"> </w:t>
+      </w:r>
       <w:r>
         <w:rPr>
           <w:lang w:val="ru-RU"/>
         </w:rPr>
-        <w:t xml:space="preserve">// </w:t>
-      </w:r>
-      <w:proofErr w:type="spellStart"/>
-      <w:r>
-        <w:rPr>
-          <w:lang w:val="ru-RU"/>
-        </w:rPr>
-        <w:t>Слободянюк</w:t>
-      </w:r>
-      <w:proofErr w:type="spellEnd"/>
-      <w:r>
-        <w:rPr>
-          <w:lang w:val="ru-RU"/>
-        </w:rPr>
-        <w:t xml:space="preserve"> Влада </w:t>
-      </w:r>
-      <w:proofErr w:type="spellStart"/>
-      <w:r>
-        <w:rPr>
-          <w:lang w:val="ru-RU"/>
-        </w:rPr>
-        <w:t>Ігорівна</w:t>
-      </w:r>
-      <w:proofErr w:type="spellEnd"/>
-    </w:p>
-    <w:p>
-      <w:pPr>
-        <w:rPr>
-          <w:lang w:val="ru-RU"/>
-        </w:rPr>
-      </w:pPr>
-      <w:r>
-        <w:rPr>
-          <w:lang w:val="ru-RU"/>
-        </w:rPr>
-        <w:t xml:space="preserve">// </w:t>
-      </w:r>
-      <w:proofErr w:type="spellStart"/>
-      <w:r>
-        <w:rPr>
-          <w:lang w:val="ru-RU"/>
-        </w:rPr>
-        <w:t>Лабораторна</w:t>
-      </w:r>
-      <w:proofErr w:type="spellEnd"/>
-      <w:r>
-        <w:rPr>
-          <w:lang w:val="ru-RU"/>
-        </w:rPr>
-        <w:t xml:space="preserve"> робота № 4.1</w:t>
+        <w:t>робота</w:t>
+      </w:r>
+      <w:r>
+        <w:rPr>
+          <w:lang w:val="en-US"/>
+        </w:rPr>
+        <w:t xml:space="preserve"> № 4.1</w:t>
       </w:r>
     </w:p>
     <w:p>
@@ -1828,7 +1877,8 @@
       </w:pPr>
       <w:r>
         <w:rPr>
-          <w:lang w:val="en-US"/>
+          <w:noProof/>
+          <w:lang w:val="ru-RU" w:eastAsia="ru-RU"/>
         </w:rPr>
         <w:lastRenderedPageBreak/>
         <w:drawing>
@@ -1869,7 +1919,8 @@
       </w:r>
       <w:r>
         <w:rPr>
-          <w:lang w:val="en-US"/>
+          <w:noProof/>
+          <w:lang w:val="ru-RU" w:eastAsia="ru-RU"/>
         </w:rPr>
         <w:drawing>
           <wp:inline distT="0" distB="0" distL="0" distR="0" wp14:anchorId="39E83962" wp14:editId="77FD6734">
@@ -1915,21 +1966,15 @@
           <w:lang w:val="en-US"/>
         </w:rPr>
       </w:pPr>
-    </w:p>
-    <w:p>
-      <w:pPr>
+      <w:r>
         <w:rPr>
           <w:color w:val="000000" w:themeColor="text1"/>
           <w:lang w:val="en-US"/>
         </w:rPr>
-      </w:pPr>
-      <w:r>
-        <w:rPr>
-          <w:color w:val="000000" w:themeColor="text1"/>
-          <w:lang w:val="en-US"/>
-        </w:rPr>
-        <w:t>https://github.com/sofiiapanasiukk/lab.4.1..git</w:t>
-      </w:r>
+        <w:t>https://github.com/vladaska22/4.1lab.git</w:t>
+      </w:r>
+      <w:bookmarkStart w:id="0" w:name="_GoBack"/>
+      <w:bookmarkEnd w:id="0"/>
     </w:p>
     <w:p>
       <w:pPr>
@@ -3743,7 +3788,7 @@
   <a:extraClrSchemeLst/>
   <a:extLst>
     <a:ext uri="{05A4C25C-085E-4340-85A3-A5531E510DB2}">
-      <thm15:themeFamily xmlns:thm15="http://schemas.microsoft.com/office/thememl/2012/main" xmlns="" name="Office Theme" id="{62F939B6-93AF-4DB8-9C6B-D6C7DFDC589F}" vid="{4A3C46E8-61CC-4603-A589-7422A47A8E4A}"/>
+      <thm15:themeFamily xmlns="" xmlns:thm15="http://schemas.microsoft.com/office/thememl/2012/main" name="Office Theme" id="{62F939B6-93AF-4DB8-9C6B-D6C7DFDC589F}" vid="{4A3C46E8-61CC-4603-A589-7422A47A8E4A}"/>
     </a:ext>
   </a:extLst>
 </a:theme>

</xml_diff>